<commit_message>
Added Zen stickers and Safecast drive 0.5.0 app
</commit_message>
<xml_diff>
--- a/Misc documents  and software/2024-03-05 Zen sticker for brother QL700 between liner and case..docx
+++ b/Misc documents  and software/2024-03-05 Zen sticker for brother QL700 between liner and case..docx
@@ -1,6 +1,7 @@
 
 <file path=word/document.xml><?xml version="1.0" encoding="utf-8"?>
 <w:document xmlns:o="urn:schemas-microsoft-com:office:office" xmlns:r="http://schemas.openxmlformats.org/officeDocument/2006/relationships" xmlns:v="urn:schemas-microsoft-com:vml" xmlns:w="http://schemas.openxmlformats.org/wordprocessingml/2006/main" xmlns:w10="urn:schemas-microsoft-com:office:word" xmlns:wp="http://schemas.openxmlformats.org/drawingml/2006/wordprocessingDrawing" xmlns:wps="http://schemas.microsoft.com/office/word/2010/wordprocessingShape" xmlns:wpg="http://schemas.microsoft.com/office/word/2010/wordprocessingGroup" xmlns:mc="http://schemas.openxmlformats.org/markup-compatibility/2006" xmlns:wp14="http://schemas.microsoft.com/office/word/2010/wordprocessingDrawing" xmlns:w14="http://schemas.microsoft.com/office/word/2010/wordml" xmlns:w15="http://schemas.microsoft.com/office/word/2012/wordml" mc:Ignorable="w14 wp14 w15">
+  <w:background w:color="000000"/>
   <w:body>
     <w:p>
       <w:pPr>
@@ -12,39 +13,6 @@
         <w:bidi w:val="0"/>
         <w:jc w:val="center"/>
         <w:rPr>
-          <w:rStyle w:val="Hyperlink"/>
-          <w:rFonts w:ascii="Montserrat" w:hAnsi="Montserrat" w:eastAsia="DejaVu Sans"/>
-          <w:b w:val="false"/>
-          <w:bCs w:val="false"/>
-          <w:color w:val="000000"/>
-          <w:sz w:val="14"/>
-          <w:szCs w:val="14"/>
-          <w:u w:val="none"/>
-        </w:rPr>
-      </w:pPr>
-      <w:r>
-        <w:rPr>
-          <w:rFonts w:eastAsia="DejaVu Sans" w:ascii="Montserrat" w:hAnsi="Montserrat"/>
-          <w:b w:val="false"/>
-          <w:bCs w:val="false"/>
-          <w:color w:val="000000"/>
-          <w:sz w:val="14"/>
-          <w:szCs w:val="14"/>
-          <w:u w:val="none"/>
-        </w:rPr>
-      </w:r>
-    </w:p>
-    <w:p>
-      <w:pPr>
-        <w:pStyle w:val="Normal"/>
-        <w:widowControl/>
-        <w:suppressAutoHyphens w:val="true"/>
-        <w:bidi w:val="0"/>
-        <w:spacing w:before="0" w:after="0"/>
-        <w:ind w:hanging="0" w:start="142" w:end="128"/>
-        <w:jc w:val="center"/>
-        <w:rPr>
-          <w:rStyle w:val="Hyperlink"/>
           <w:rFonts w:ascii="Montserrat Medium" w:hAnsi="Montserrat Medium"/>
           <w:b w:val="false"/>
           <w:bCs w:val="false"/>
@@ -52,42 +20,25 @@
           <w:i w:val="false"/>
           <w:iCs w:val="false"/>
           <w:color w:val="000000"/>
-          <w:sz w:val="32"/>
-          <w:szCs w:val="32"/>
+          <w:sz w:val="30"/>
+          <w:szCs w:val="30"/>
           <w:u w:val="none"/>
         </w:rPr>
       </w:pPr>
       <w:r>
-        <w:rPr/>
-      </w:r>
-    </w:p>
-    <w:p>
-      <w:pPr>
-        <w:pStyle w:val="Normal"/>
-        <w:widowControl/>
-        <w:suppressAutoHyphens w:val="true"/>
-        <w:bidi w:val="0"/>
-        <w:spacing w:before="0" w:after="0"/>
-        <w:ind w:hanging="0" w:start="142" w:end="128"/>
-        <w:jc w:val="center"/>
         <w:rPr>
-          <w:rStyle w:val="Hyperlink"/>
           <w:rFonts w:ascii="Montserrat Medium" w:hAnsi="Montserrat Medium"/>
           <w:b w:val="false"/>
           <w:bCs w:val="false"/>
           <w:i w:val="false"/>
-          <w:i w:val="false"/>
           <w:iCs w:val="false"/>
           <w:color w:val="000000"/>
-          <w:sz w:val="32"/>
-          <w:szCs w:val="32"/>
+          <w:sz w:val="30"/>
+          <w:szCs w:val="30"/>
           <w:u w:val="none"/>
         </w:rPr>
-      </w:pPr>
-      <w:r>
-        <w:rPr/>
         <w:drawing>
-          <wp:anchor behindDoc="0" distT="0" distB="0" distL="0" distR="0" simplePos="0" locked="0" layoutInCell="0" allowOverlap="1" relativeHeight="2">
+          <wp:anchor behindDoc="0" distT="0" distB="0" distL="0" distR="0" simplePos="0" locked="0" layoutInCell="0" allowOverlap="1" relativeHeight="3">
             <wp:simplePos x="0" y="0"/>
             <wp:positionH relativeFrom="column">
               <wp:posOffset>107950</wp:posOffset>
@@ -95,7 +46,7 @@
             <wp:positionV relativeFrom="paragraph">
               <wp:posOffset>433705</wp:posOffset>
             </wp:positionV>
-            <wp:extent cx="1781175" cy="1731010"/>
+            <wp:extent cx="1579880" cy="1501775"/>
             <wp:effectExtent l="0" t="0" r="0" b="0"/>
             <wp:wrapSquare wrapText="largest"/>
             <wp:docPr id="1" name="Image2" descr="" title=""/>
@@ -113,7 +64,7 @@
                   </pic:nvPicPr>
                   <pic:blipFill>
                     <a:blip r:embed="rId2"/>
-                    <a:srcRect l="0" t="0" r="0" b="16494"/>
+                    <a:srcRect l="5001" t="5000" r="5001" b="21495"/>
                     <a:stretch>
                       <a:fillRect/>
                     </a:stretch>
@@ -121,107 +72,7 @@
                   <pic:spPr bwMode="auto">
                     <a:xfrm>
                       <a:off x="0" y="0"/>
-                      <a:ext cx="1781175" cy="1731010"/>
-                    </a:xfrm>
-                    <a:prstGeom prst="rect">
-                      <a:avLst/>
-                    </a:prstGeom>
-                  </pic:spPr>
-                </pic:pic>
-              </a:graphicData>
-            </a:graphic>
-          </wp:anchor>
-        </w:drawing>
-      </w:r>
-    </w:p>
-    <w:p>
-      <w:pPr>
-        <w:pStyle w:val="Normal"/>
-        <w:widowControl/>
-        <w:suppressAutoHyphens w:val="true"/>
-        <w:bidi w:val="0"/>
-        <w:spacing w:before="0" w:after="0"/>
-        <w:ind w:hanging="0" w:start="142" w:end="128"/>
-        <w:jc w:val="center"/>
-        <w:rPr>
-          <w:rStyle w:val="Hyperlink"/>
-          <w:rFonts w:ascii="Montserrat Medium" w:hAnsi="Montserrat Medium"/>
-          <w:b w:val="false"/>
-          <w:bCs w:val="false"/>
-          <w:i w:val="false"/>
-          <w:i w:val="false"/>
-          <w:iCs w:val="false"/>
-          <w:color w:val="000000"/>
-          <w:sz w:val="32"/>
-          <w:szCs w:val="32"/>
-          <w:u w:val="none"/>
-        </w:rPr>
-      </w:pPr>
-      <w:r>
-        <w:rPr/>
-      </w:r>
-    </w:p>
-    <w:p>
-      <w:pPr>
-        <w:pStyle w:val="Normal"/>
-        <w:widowControl/>
-        <w:suppressAutoHyphens w:val="true"/>
-        <w:bidi w:val="0"/>
-        <w:spacing w:before="0" w:after="0"/>
-        <w:ind w:hanging="0" w:start="142" w:end="128"/>
-        <w:jc w:val="center"/>
-        <w:rPr>
-          <w:rStyle w:val="Hyperlink"/>
-          <w:rFonts w:ascii="Montserrat Medium" w:hAnsi="Montserrat Medium"/>
-          <w:b w:val="false"/>
-          <w:bCs w:val="false"/>
-          <w:i w:val="false"/>
-          <w:i w:val="false"/>
-          <w:iCs w:val="false"/>
-          <w:color w:val="000000"/>
-          <w:sz w:val="32"/>
-          <w:szCs w:val="32"/>
-          <w:u w:val="none"/>
-        </w:rPr>
-      </w:pPr>
-      <w:r>
-        <w:rPr/>
-        <w:drawing>
-          <wp:anchor behindDoc="0" distT="0" distB="0" distL="0" distR="0" simplePos="0" locked="0" layoutInCell="0" allowOverlap="1" relativeHeight="3">
-            <wp:simplePos x="0" y="0"/>
-            <wp:positionH relativeFrom="column">
-              <wp:posOffset>1356360</wp:posOffset>
-            </wp:positionH>
-            <wp:positionV relativeFrom="paragraph">
-              <wp:posOffset>138430</wp:posOffset>
-            </wp:positionV>
-            <wp:extent cx="479425" cy="455930"/>
-            <wp:effectExtent l="0" t="0" r="0" b="0"/>
-            <wp:wrapSquare wrapText="largest"/>
-            <wp:docPr id="2" name="Image1" descr="" title=""/>
-            <wp:cNvGraphicFramePr>
-              <a:graphicFrameLocks xmlns:a="http://schemas.openxmlformats.org/drawingml/2006/main" noChangeAspect="1"/>
-            </wp:cNvGraphicFramePr>
-            <a:graphic xmlns:a="http://schemas.openxmlformats.org/drawingml/2006/main">
-              <a:graphicData uri="http://schemas.openxmlformats.org/drawingml/2006/picture">
-                <pic:pic xmlns:pic="http://schemas.openxmlformats.org/drawingml/2006/picture">
-                  <pic:nvPicPr>
-                    <pic:cNvPr id="2" name="Image1" descr="" title=""/>
-                    <pic:cNvPicPr>
-                      <a:picLocks noChangeAspect="1" noChangeArrowheads="1"/>
-                    </pic:cNvPicPr>
-                  </pic:nvPicPr>
-                  <pic:blipFill>
-                    <a:blip r:embed="rId3"/>
-                    <a:srcRect l="0" t="0" r="0" b="17298"/>
-                    <a:stretch>
-                      <a:fillRect/>
-                    </a:stretch>
-                  </pic:blipFill>
-                  <pic:spPr bwMode="auto">
-                    <a:xfrm>
-                      <a:off x="0" y="0"/>
-                      <a:ext cx="479425" cy="455930"/>
+                      <a:ext cx="1579880" cy="1501775"/>
                     </a:xfrm>
                     <a:prstGeom prst="rect">
                       <a:avLst/>
@@ -246,16 +97,136 @@
         <w:rPr/>
       </w:pPr>
       <w:r>
+        <mc:AlternateContent>
+          <mc:Choice Requires="wps">
+            <w:drawing>
+              <wp:anchor behindDoc="0" distT="0" distB="0" distL="0" distR="0" simplePos="0" locked="0" layoutInCell="1" allowOverlap="1" relativeHeight="2">
+                <wp:simplePos x="0" y="0"/>
+                <wp:positionH relativeFrom="column">
+                  <wp:posOffset>170815</wp:posOffset>
+                </wp:positionH>
+                <wp:positionV relativeFrom="paragraph">
+                  <wp:posOffset>201930</wp:posOffset>
+                </wp:positionV>
+                <wp:extent cx="1417320" cy="1393190"/>
+                <wp:effectExtent l="635" t="635" r="635" b="635"/>
+                <wp:wrapNone/>
+                <wp:docPr id="2" name="Shape 1"/>
+                <a:graphic xmlns:a="http://schemas.openxmlformats.org/drawingml/2006/main">
+                  <a:graphicData uri="http://schemas.microsoft.com/office/word/2010/wordprocessingShape">
+                    <wps:wsp>
+                      <wps:cNvSpPr/>
+                      <wps:spPr>
+                        <a:xfrm>
+                          <a:off x="0" y="0"/>
+                          <a:ext cx="1417320" cy="1393200"/>
+                        </a:xfrm>
+                        <a:prstGeom prst="rect">
+                          <a:avLst/>
+                        </a:prstGeom>
+                        <a:solidFill>
+                          <a:srgbClr val="ffffff"/>
+                        </a:solidFill>
+                        <a:ln w="0">
+                          <a:solidFill>
+                            <a:srgbClr val="3465a4"/>
+                          </a:solidFill>
+                        </a:ln>
+                      </wps:spPr>
+                      <wps:style>
+                        <a:lnRef idx="0"/>
+                        <a:fillRef idx="0"/>
+                        <a:effectRef idx="0"/>
+                        <a:fontRef idx="minor"/>
+                      </wps:style>
+                      <wps:bodyPr/>
+                    </wps:wsp>
+                  </a:graphicData>
+                </a:graphic>
+              </wp:anchor>
+            </w:drawing>
+          </mc:Choice>
+          <mc:Fallback>
+            <w:pict>
+              <v:rect id="shape_0" ID="Shape 1" fillcolor="white" stroked="t" o:allowincell="f" style="position:absolute;margin-left:13.45pt;margin-top:15.9pt;width:111.55pt;height:109.65pt;mso-wrap-style:none;v-text-anchor:middle">
+                <v:textbox>
+                  <w:txbxContent>
+                    <w:p>
+                      <w:pPr>
+                        <w:overflowPunct w:val="false"/>
+                        <w:rPr/>
+                      </w:pPr>
+                      <w:r>
+                        <w:rPr/>
+                      </w:r>
+                    </w:p>
+                  </w:txbxContent>
+                </v:textbox>
+                <v:fill o:detectmouseclick="t" color2="black"/>
+                <v:stroke color="#3465a4" joinstyle="round" endcap="flat"/>
+                <w10:wrap type="none"/>
+              </v:rect>
+            </w:pict>
+          </mc:Fallback>
+        </mc:AlternateContent>
+        <w:drawing>
+          <wp:anchor behindDoc="0" distT="0" distB="0" distL="0" distR="0" simplePos="0" locked="0" layoutInCell="0" allowOverlap="1" relativeHeight="4">
+            <wp:simplePos x="0" y="0"/>
+            <wp:positionH relativeFrom="column">
+              <wp:posOffset>1356360</wp:posOffset>
+            </wp:positionH>
+            <wp:positionV relativeFrom="paragraph">
+              <wp:posOffset>215900</wp:posOffset>
+            </wp:positionV>
+            <wp:extent cx="436880" cy="407670"/>
+            <wp:effectExtent l="0" t="0" r="0" b="0"/>
+            <wp:wrapSquare wrapText="largest"/>
+            <wp:docPr id="3" name="Image1" descr="" title=""/>
+            <wp:cNvGraphicFramePr>
+              <a:graphicFrameLocks xmlns:a="http://schemas.openxmlformats.org/drawingml/2006/main" noChangeAspect="1"/>
+            </wp:cNvGraphicFramePr>
+            <a:graphic xmlns:a="http://schemas.openxmlformats.org/drawingml/2006/main">
+              <a:graphicData uri="http://schemas.openxmlformats.org/drawingml/2006/picture">
+                <pic:pic xmlns:pic="http://schemas.openxmlformats.org/drawingml/2006/picture">
+                  <pic:nvPicPr>
+                    <pic:cNvPr id="3" name="Image1" descr="" title=""/>
+                    <pic:cNvPicPr>
+                      <a:picLocks noChangeAspect="1" noChangeArrowheads="1"/>
+                    </pic:cNvPicPr>
+                  </pic:nvPicPr>
+                  <pic:blipFill>
+                    <a:blip r:embed="rId3"/>
+                    <a:srcRect l="5001" t="5007" r="5001" b="21911"/>
+                    <a:stretch>
+                      <a:fillRect/>
+                    </a:stretch>
+                  </pic:blipFill>
+                  <pic:spPr bwMode="auto">
+                    <a:xfrm>
+                      <a:off x="0" y="0"/>
+                      <a:ext cx="436880" cy="407670"/>
+                    </a:xfrm>
+                    <a:prstGeom prst="rect">
+                      <a:avLst/>
+                    </a:prstGeom>
+                  </pic:spPr>
+                </pic:pic>
+              </a:graphicData>
+            </a:graphic>
+          </wp:anchor>
+        </w:drawing>
+      </w:r>
+      <w:r>
         <w:rPr>
           <w:rStyle w:val="Hyperlink"/>
-          <w:rFonts w:ascii="Montserrat Medium" w:hAnsi="Montserrat Medium"/>
+          <w:rFonts w:ascii="Montserrat" w:hAnsi="Montserrat"/>
           <w:b w:val="false"/>
           <w:bCs w:val="false"/>
           <w:i w:val="false"/>
           <w:iCs w:val="false"/>
-          <w:color w:val="000000"/>
-          <w:sz w:val="32"/>
-          <w:szCs w:val="32"/>
+          <w:color w:val="FFFFFF"/>
+          <w:sz w:val="36"/>
+          <w:szCs w:val="36"/>
           <w:u w:val="none"/>
         </w:rPr>
         <w:t>SAFECAST</w:t>
@@ -263,7 +234,7 @@
     </w:p>
     <w:sectPr>
       <w:type w:val="nextPage"/>
-      <w:pgSz w:w="3515" w:h="5669"/>
+      <w:pgSz w:w="3515" w:h="4365"/>
       <w:pgMar w:left="170" w:right="170" w:gutter="0" w:header="0" w:top="0" w:footer="0" w:bottom="0"/>
       <w:pgNumType w:fmt="decimal"/>
       <w:formProt w:val="false"/>

</xml_diff>